<commit_message>
feature: another global changes
</commit_message>
<xml_diff>
--- a/public/templates/statement.docx
+++ b/public/templates/statement.docx
@@ -137,7 +137,7 @@
               <w:pStyle w:val="Normal"/>
               <w:widowControl w:val="false"/>
               <w:spacing w:lineRule="exact" w:line="185" w:before="29" w:after="0"/>
-              <w:ind w:left="30" w:hanging="0"/>
+              <w:ind w:hanging="0" w:left="30"/>
               <w:rPr>
                 <w:color w:val="auto"/>
                 <w:highlight w:val="none"/>
@@ -210,17 +210,17 @@
               <w:pStyle w:val="Normal"/>
               <w:widowControl w:val="false"/>
               <w:spacing w:lineRule="exact" w:line="213" w:before="29" w:after="0"/>
-              <w:ind w:left="30" w:hanging="0"/>
-              <w:rPr>
-                <w:color w:val="auto"/>
-                <w:highlight w:val="none"/>
-                <w:shd w:fill="auto" w:val="clear"/>
-              </w:rPr>
-            </w:pPr>
-            <w:r>
-              <w:rPr>
-                <w:rFonts w:cs="Arial" w:ascii="Arial" w:hAnsi="Arial"/>
-                <w:color w:val="000000" w:themeColor="text1"/>
+              <w:ind w:hanging="0" w:left="30"/>
+              <w:rPr>
+                <w:color w:val="auto"/>
+                <w:highlight w:val="none"/>
+                <w:shd w:fill="auto" w:val="clear"/>
+              </w:rPr>
+            </w:pPr>
+            <w:r>
+              <w:rPr>
+                <w:rFonts w:cs="Arial" w:ascii="Arial" w:hAnsi="Arial"/>
+                <w:color w:themeColor="text1" w:val="000000"/>
                 <w:sz w:val="16"/>
                 <w:szCs w:val="16"/>
                 <w:shd w:fill="auto" w:val="clear"/>
@@ -246,7 +246,7 @@
               <w:pStyle w:val="Normal"/>
               <w:widowControl w:val="false"/>
               <w:spacing w:lineRule="exact" w:line="213" w:before="29" w:after="0"/>
-              <w:ind w:left="30" w:hanging="0"/>
+              <w:ind w:hanging="0" w:left="30"/>
               <w:jc w:val="center"/>
               <w:rPr>
                 <w:rFonts w:ascii="Arial" w:hAnsi="Arial" w:cs="Arial"/>
@@ -320,7 +320,7 @@
               <w:pStyle w:val="Normal"/>
               <w:widowControl w:val="false"/>
               <w:spacing w:lineRule="exact" w:line="185" w:before="29" w:after="0"/>
-              <w:ind w:left="30" w:hanging="0"/>
+              <w:ind w:hanging="0" w:left="30"/>
               <w:rPr>
                 <w:color w:val="auto"/>
                 <w:highlight w:val="none"/>
@@ -392,7 +392,7 @@
               <w:pStyle w:val="Normal"/>
               <w:widowControl w:val="false"/>
               <w:spacing w:lineRule="exact" w:line="185" w:before="29" w:after="0"/>
-              <w:ind w:left="30" w:hanging="0"/>
+              <w:ind w:hanging="0" w:left="30"/>
               <w:rPr>
                 <w:color w:val="auto"/>
                 <w:highlight w:val="none"/>
@@ -426,7 +426,7 @@
             <w:r>
               <w:rPr>
                 <w:rFonts w:cs="Arial" w:ascii="Arial" w:hAnsi="Arial"/>
-                <w:color w:val="000000" w:themeColor="text1"/>
+                <w:color w:themeColor="text1" w:val="000000"/>
                 <w:sz w:val="16"/>
                 <w:szCs w:val="16"/>
                 <w:shd w:fill="auto" w:val="clear"/>
@@ -487,7 +487,7 @@
               <w:pStyle w:val="Normal"/>
               <w:widowControl w:val="false"/>
               <w:spacing w:lineRule="exact" w:line="185" w:before="29" w:after="0"/>
-              <w:ind w:left="30" w:hanging="0"/>
+              <w:ind w:hanging="0" w:left="30"/>
               <w:rPr>
                 <w:b w:val="false"/>
                 <w:bCs w:val="false"/>
@@ -515,7 +515,7 @@
                 <w:rFonts w:cs="Arial" w:ascii="Arial" w:hAnsi="Arial"/>
                 <w:b w:val="false"/>
                 <w:bCs w:val="false"/>
-                <w:color w:val="000000" w:themeColor="text1"/>
+                <w:color w:themeColor="text1" w:val="000000"/>
                 <w:sz w:val="16"/>
                 <w:szCs w:val="16"/>
                 <w:shd w:fill="auto" w:val="clear"/>
@@ -535,7 +535,7 @@
               <w:pStyle w:val="Normal"/>
               <w:widowControl w:val="false"/>
               <w:spacing w:lineRule="exact" w:line="185" w:before="44" w:after="0"/>
-              <w:ind w:left="30" w:hanging="0"/>
+              <w:ind w:hanging="0" w:left="30"/>
               <w:rPr>
                 <w:color w:val="auto"/>
                 <w:highlight w:val="none"/>
@@ -571,7 +571,7 @@
             <w:r>
               <w:rPr>
                 <w:rFonts w:cs="Arial" w:ascii="Arial" w:hAnsi="Arial"/>
-                <w:color w:val="000000" w:themeColor="text1"/>
+                <w:color w:themeColor="text1" w:val="000000"/>
                 <w:sz w:val="16"/>
                 <w:szCs w:val="16"/>
                 <w:shd w:fill="auto" w:val="clear"/>
@@ -636,7 +636,7 @@
               <w:pStyle w:val="Normal"/>
               <w:widowControl w:val="false"/>
               <w:spacing w:lineRule="exact" w:line="256" w:before="29" w:after="0"/>
-              <w:ind w:left="30" w:hanging="0"/>
+              <w:ind w:hanging="0" w:left="30"/>
               <w:rPr>
                 <w:color w:val="auto"/>
                 <w:highlight w:val="none"/>
@@ -656,11 +656,11 @@
             <w:r>
               <w:rPr>
                 <w:rFonts w:cs="Arial" w:ascii="Arial" w:hAnsi="Arial"/>
-                <w:color w:val="000000" w:themeColor="text1"/>
+                <w:color w:themeColor="text1" w:val="000000"/>
                 <w:u w:val="single"/>
                 <w:shd w:fill="auto" w:val="clear"/>
               </w:rPr>
-              <w:t>{uuid}</w:t>
+              <w:t>{id}</w:t>
             </w:r>
             <w:r>
               <w:rPr>
@@ -678,7 +678,7 @@
               <w:pStyle w:val="Normal"/>
               <w:widowControl w:val="false"/>
               <w:spacing w:lineRule="exact" w:line="256" w:before="29" w:after="0"/>
-              <w:ind w:left="30" w:hanging="0"/>
+              <w:ind w:hanging="0" w:left="30"/>
               <w:rPr>
                 <w:color w:val="auto"/>
                 <w:highlight w:val="none"/>
@@ -698,7 +698,7 @@
             <w:r>
               <w:rPr>
                 <w:rFonts w:cs="Arial" w:ascii="Arial" w:hAnsi="Arial"/>
-                <w:color w:val="000000" w:themeColor="text1"/>
+                <w:color w:themeColor="text1" w:val="000000"/>
                 <w:u w:val="single"/>
                 <w:shd w:fill="auto" w:val="clear"/>
               </w:rPr>
@@ -722,7 +722,7 @@
               <w:pStyle w:val="Normal"/>
               <w:widowControl w:val="false"/>
               <w:spacing w:lineRule="exact" w:line="199" w:before="29" w:after="0"/>
-              <w:ind w:left="30" w:hanging="0"/>
+              <w:ind w:hanging="0" w:left="30"/>
               <w:rPr>
                 <w:color w:val="auto"/>
                 <w:highlight w:val="none"/>
@@ -773,7 +773,7 @@
               <w:pStyle w:val="Normal"/>
               <w:widowControl w:val="false"/>
               <w:spacing w:lineRule="exact" w:line="199" w:before="29" w:after="0"/>
-              <w:ind w:left="30" w:hanging="0"/>
+              <w:ind w:hanging="0" w:left="30"/>
               <w:rPr>
                 <w:color w:val="auto"/>
                 <w:highlight w:val="none"/>
@@ -809,7 +809,7 @@
               <w:pStyle w:val="Normal"/>
               <w:widowControl w:val="false"/>
               <w:spacing w:lineRule="exact" w:line="199" w:before="29" w:after="0"/>
-              <w:ind w:left="30" w:hanging="0"/>
+              <w:ind w:hanging="0" w:left="30"/>
               <w:rPr>
                 <w:rFonts w:ascii="Arial" w:hAnsi="Arial" w:cs="Arial"/>
                 <w:color w:val="auto"/>
@@ -845,7 +845,7 @@
               <w:pStyle w:val="Normal"/>
               <w:widowControl w:val="false"/>
               <w:spacing w:lineRule="exact" w:line="199" w:before="29" w:after="0"/>
-              <w:ind w:left="15" w:hanging="0"/>
+              <w:ind w:hanging="0" w:left="15"/>
               <w:rPr>
                 <w:color w:val="auto"/>
                 <w:highlight w:val="none"/>
@@ -882,7 +882,7 @@
               <w:pStyle w:val="Normal"/>
               <w:widowControl w:val="false"/>
               <w:spacing w:lineRule="exact" w:line="199" w:before="29" w:after="0"/>
-              <w:ind w:left="15" w:hanging="0"/>
+              <w:ind w:hanging="0" w:left="15"/>
               <w:rPr>
                 <w:rFonts w:ascii="Arial" w:hAnsi="Arial" w:cs="Arial"/>
                 <w:color w:val="auto"/>
@@ -921,7 +921,7 @@
               <w:pStyle w:val="Normal"/>
               <w:widowControl w:val="false"/>
               <w:spacing w:lineRule="exact" w:line="185" w:before="29" w:after="0"/>
-              <w:ind w:left="30" w:hanging="0"/>
+              <w:ind w:hanging="0" w:left="30"/>
               <w:rPr>
                 <w:color w:val="auto"/>
                 <w:highlight w:val="none"/>
@@ -956,7 +956,7 @@
               <w:pStyle w:val="Normal"/>
               <w:widowControl w:val="false"/>
               <w:spacing w:lineRule="exact" w:line="185" w:before="29" w:after="0"/>
-              <w:ind w:left="30" w:hanging="0"/>
+              <w:ind w:hanging="0" w:left="30"/>
               <w:rPr>
                 <w:rFonts w:ascii="Arial" w:hAnsi="Arial" w:cs="Arial"/>
                 <w:color w:val="auto"/>
@@ -967,14 +967,7 @@
               </w:rPr>
             </w:pPr>
             <w:r>
-              <w:rPr>
-                <w:rFonts w:cs="Arial" w:ascii="Arial" w:hAnsi="Arial"/>
-                <w:color w:val="000000"/>
-                <w:sz w:val="15"/>
-                <w:szCs w:val="15"/>
-                <w:shd w:fill="auto" w:val="clear"/>
-              </w:rPr>
-              <w:t>${engine}</w:t>
+              <w:rPr/>
             </w:r>
           </w:p>
         </w:tc>
@@ -990,7 +983,7 @@
               <w:pStyle w:val="Normal"/>
               <w:widowControl w:val="false"/>
               <w:spacing w:lineRule="exact" w:line="185" w:before="29" w:after="0"/>
-              <w:ind w:left="15" w:hanging="0"/>
+              <w:ind w:hanging="0" w:left="15"/>
               <w:rPr>
                 <w:color w:val="auto"/>
                 <w:highlight w:val="none"/>
@@ -1026,7 +1019,7 @@
               <w:pStyle w:val="Normal"/>
               <w:widowControl w:val="false"/>
               <w:spacing w:lineRule="exact" w:line="185" w:before="29" w:after="0"/>
-              <w:ind w:left="15" w:hanging="0"/>
+              <w:ind w:hanging="0" w:left="15"/>
               <w:rPr>
                 <w:rFonts w:ascii="Arial" w:hAnsi="Arial" w:cs="Arial"/>
                 <w:color w:val="auto"/>
@@ -1037,14 +1030,7 @@
               </w:rPr>
             </w:pPr>
             <w:r>
-              <w:rPr>
-                <w:rFonts w:cs="Arial" w:ascii="Arial" w:hAnsi="Arial"/>
-                <w:color w:val="000000"/>
-                <w:sz w:val="15"/>
-                <w:szCs w:val="15"/>
-                <w:shd w:fill="auto" w:val="clear"/>
-              </w:rPr>
-              <w:t>${tech_passport}</w:t>
+              <w:rPr/>
             </w:r>
           </w:p>
         </w:tc>
@@ -1062,7 +1048,7 @@
               <w:pStyle w:val="Normal"/>
               <w:widowControl w:val="false"/>
               <w:spacing w:lineRule="exact" w:line="185" w:before="29" w:after="0"/>
-              <w:ind w:left="15" w:hanging="0"/>
+              <w:ind w:hanging="0" w:left="15"/>
               <w:rPr>
                 <w:color w:val="auto"/>
                 <w:highlight w:val="none"/>
@@ -1091,7 +1077,7 @@
               <w:pStyle w:val="Normal"/>
               <w:widowControl w:val="false"/>
               <w:spacing w:lineRule="exact" w:line="185" w:before="29" w:after="0"/>
-              <w:ind w:left="15" w:hanging="0"/>
+              <w:ind w:hanging="0" w:left="15"/>
               <w:rPr>
                 <w:rFonts w:ascii="Arial" w:hAnsi="Arial" w:cs="Arial"/>
                 <w:color w:val="auto"/>
@@ -1130,7 +1116,7 @@
               <w:pStyle w:val="Normal"/>
               <w:widowControl w:val="false"/>
               <w:spacing w:lineRule="exact" w:line="185" w:before="29" w:after="0"/>
-              <w:ind w:left="30" w:hanging="0"/>
+              <w:ind w:hanging="0" w:left="30"/>
               <w:rPr>
                 <w:color w:val="auto"/>
                 <w:highlight w:val="none"/>
@@ -1166,7 +1152,7 @@
               <w:pStyle w:val="Normal"/>
               <w:widowControl w:val="false"/>
               <w:spacing w:lineRule="exact" w:line="185" w:before="29" w:after="0"/>
-              <w:ind w:left="30" w:hanging="0"/>
+              <w:ind w:hanging="0" w:left="30"/>
               <w:rPr>
                 <w:rFonts w:ascii="Arial" w:hAnsi="Arial" w:cs="Arial"/>
                 <w:color w:val="auto"/>
@@ -1200,7 +1186,7 @@
               <w:pStyle w:val="Normal"/>
               <w:widowControl w:val="false"/>
               <w:spacing w:lineRule="exact" w:line="185" w:before="29" w:after="0"/>
-              <w:ind w:left="15" w:hanging="0"/>
+              <w:ind w:hanging="0" w:left="15"/>
               <w:rPr>
                 <w:rFonts w:cs="Arial"/>
                 <w:b/>
@@ -1238,7 +1224,7 @@
               <w:pStyle w:val="Normal"/>
               <w:widowControl w:val="false"/>
               <w:spacing w:lineRule="exact" w:line="185" w:before="29" w:after="0"/>
-              <w:ind w:left="15" w:hanging="0"/>
+              <w:ind w:hanging="0" w:left="15"/>
               <w:rPr>
                 <w:rFonts w:ascii="Arial" w:hAnsi="Arial"/>
                 <w:color w:val="auto"/>
@@ -1271,7 +1257,7 @@
               <w:pStyle w:val="Normal"/>
               <w:widowControl w:val="false"/>
               <w:spacing w:lineRule="exact" w:line="185" w:before="29" w:after="0"/>
-              <w:ind w:left="15" w:hanging="0"/>
+              <w:ind w:hanging="0" w:left="15"/>
               <w:rPr>
                 <w:color w:val="auto"/>
                 <w:highlight w:val="none"/>
@@ -1306,7 +1292,7 @@
               <w:pStyle w:val="Normal"/>
               <w:widowControl w:val="false"/>
               <w:spacing w:lineRule="exact" w:line="185" w:before="29" w:after="0"/>
-              <w:ind w:left="15" w:hanging="0"/>
+              <w:ind w:hanging="0" w:left="15"/>
               <w:rPr>
                 <w:rFonts w:ascii="Arial" w:hAnsi="Arial" w:cs="Arial"/>
                 <w:color w:val="auto"/>
@@ -1346,7 +1332,7 @@
               <w:pStyle w:val="Normal"/>
               <w:widowControl w:val="false"/>
               <w:spacing w:lineRule="exact" w:line="185" w:before="29" w:after="0"/>
-              <w:ind w:left="30" w:hanging="0"/>
+              <w:ind w:hanging="0" w:left="30"/>
               <w:rPr>
                 <w:color w:val="auto"/>
                 <w:highlight w:val="none"/>
@@ -1374,7 +1360,7 @@
               <w:pStyle w:val="Normal"/>
               <w:widowControl w:val="false"/>
               <w:spacing w:lineRule="exact" w:line="185" w:before="29" w:after="0"/>
-              <w:ind w:left="30" w:hanging="0"/>
+              <w:ind w:hanging="0" w:left="30"/>
               <w:rPr>
                 <w:rFonts w:ascii="Arial" w:hAnsi="Arial" w:cs="Arial"/>
                 <w:color w:val="auto"/>
@@ -1407,7 +1393,7 @@
               <w:pStyle w:val="Normal"/>
               <w:widowControl w:val="false"/>
               <w:spacing w:lineRule="exact" w:line="185" w:before="29" w:after="0"/>
-              <w:ind w:left="15" w:hanging="0"/>
+              <w:ind w:hanging="0" w:left="15"/>
               <w:rPr>
                 <w:color w:val="auto"/>
                 <w:highlight w:val="none"/>
@@ -1435,7 +1421,7 @@
               <w:pStyle w:val="Normal"/>
               <w:widowControl w:val="false"/>
               <w:spacing w:lineRule="exact" w:line="185" w:before="29" w:after="0"/>
-              <w:ind w:left="15" w:hanging="0"/>
+              <w:ind w:hanging="0" w:left="15"/>
               <w:rPr>
                 <w:color w:val="auto"/>
                 <w:highlight w:val="none"/>
@@ -1462,7 +1448,7 @@
               <w:pStyle w:val="Normal"/>
               <w:widowControl w:val="false"/>
               <w:spacing w:lineRule="exact" w:line="185" w:before="29" w:after="0"/>
-              <w:ind w:left="15" w:hanging="0"/>
+              <w:ind w:hanging="0" w:left="15"/>
               <w:rPr>
                 <w:color w:val="auto"/>
                 <w:highlight w:val="none"/>
@@ -1497,7 +1483,7 @@
               <w:pStyle w:val="Normal"/>
               <w:widowControl w:val="false"/>
               <w:spacing w:lineRule="exact" w:line="185" w:before="29" w:after="0"/>
-              <w:ind w:left="15" w:hanging="0"/>
+              <w:ind w:hanging="0" w:left="15"/>
               <w:rPr>
                 <w:rFonts w:ascii="Arial" w:hAnsi="Arial" w:cs="Arial"/>
                 <w:color w:val="auto"/>
@@ -1535,7 +1521,7 @@
               <w:pStyle w:val="Normal"/>
               <w:widowControl w:val="false"/>
               <w:spacing w:lineRule="exact" w:line="185" w:before="29" w:after="0"/>
-              <w:ind w:left="30" w:hanging="0"/>
+              <w:ind w:hanging="0" w:left="30"/>
               <w:rPr>
                 <w:color w:val="auto"/>
                 <w:highlight w:val="none"/>
@@ -1585,7 +1571,7 @@
               <w:pStyle w:val="Normal"/>
               <w:widowControl w:val="false"/>
               <w:spacing w:lineRule="exact" w:line="199" w:before="29" w:after="0"/>
-              <w:ind w:left="30" w:hanging="0"/>
+              <w:ind w:hanging="0" w:left="30"/>
               <w:jc w:val="left"/>
               <w:rPr/>
             </w:pPr>
@@ -1626,7 +1612,7 @@
               <w:pStyle w:val="Normal"/>
               <w:widowControl w:val="false"/>
               <w:spacing w:lineRule="exact" w:line="185" w:before="29" w:after="0"/>
-              <w:ind w:left="15" w:hanging="0"/>
+              <w:ind w:hanging="0" w:left="15"/>
               <w:jc w:val="left"/>
               <w:rPr/>
             </w:pPr>
@@ -1668,7 +1654,7 @@
               <w:pStyle w:val="Normal"/>
               <w:widowControl w:val="false"/>
               <w:spacing w:lineRule="exact" w:line="185" w:before="29" w:after="0"/>
-              <w:ind w:left="15" w:hanging="0"/>
+              <w:ind w:hanging="0" w:left="15"/>
               <w:jc w:val="left"/>
               <w:rPr/>
             </w:pPr>
@@ -1700,7 +1686,7 @@
               <w:pStyle w:val="Normal"/>
               <w:widowControl w:val="false"/>
               <w:spacing w:lineRule="exact" w:line="185" w:before="29" w:after="0"/>
-              <w:ind w:left="15" w:hanging="0"/>
+              <w:ind w:hanging="0" w:left="15"/>
               <w:jc w:val="left"/>
               <w:rPr/>
             </w:pPr>
@@ -1732,7 +1718,7 @@
               <w:pStyle w:val="Normal"/>
               <w:widowControl w:val="false"/>
               <w:spacing w:lineRule="exact" w:line="185" w:before="29" w:after="0"/>
-              <w:ind w:left="15" w:hanging="0"/>
+              <w:ind w:hanging="0" w:left="15"/>
               <w:jc w:val="left"/>
               <w:rPr>
                 <w:rFonts w:ascii="Arial" w:hAnsi="Arial" w:cs="Arial"/>
@@ -1757,7 +1743,7 @@
               <w:pStyle w:val="Normal"/>
               <w:widowControl w:val="false"/>
               <w:spacing w:lineRule="exact" w:line="185" w:before="29" w:after="0"/>
-              <w:ind w:left="15" w:hanging="0"/>
+              <w:ind w:hanging="0" w:left="15"/>
               <w:jc w:val="left"/>
               <w:rPr/>
             </w:pPr>
@@ -1788,7 +1774,7 @@
               <w:pStyle w:val="Normal"/>
               <w:widowControl w:val="false"/>
               <w:spacing w:lineRule="exact" w:line="185" w:before="29" w:after="0"/>
-              <w:ind w:left="30" w:hanging="0"/>
+              <w:ind w:hanging="0" w:left="30"/>
               <w:jc w:val="left"/>
               <w:rPr/>
             </w:pPr>
@@ -1823,7 +1809,7 @@
               <w:pStyle w:val="Normal"/>
               <w:widowControl w:val="false"/>
               <w:spacing w:lineRule="exact" w:line="185" w:before="29" w:after="0"/>
-              <w:ind w:right="57" w:hanging="0"/>
+              <w:ind w:hanging="0" w:right="57"/>
               <w:jc w:val="left"/>
               <w:rPr/>
             </w:pPr>
@@ -1853,7 +1839,7 @@
               <w:pStyle w:val="Normal"/>
               <w:widowControl w:val="false"/>
               <w:spacing w:lineRule="exact" w:line="185" w:before="29" w:after="0"/>
-              <w:ind w:left="30" w:hanging="0"/>
+              <w:ind w:hanging="0" w:left="30"/>
               <w:jc w:val="left"/>
               <w:rPr>
                 <w:rFonts w:ascii="Arial" w:hAnsi="Arial" w:cs="Arial"/>
@@ -1872,7 +1858,7 @@
                 <w:szCs w:val="16"/>
                 <w:shd w:fill="auto" w:val="clear"/>
               </w:rPr>
-              <w:t>${service_uuid}</w:t>
+              <w:t>${service_id}</w:t>
             </w:r>
           </w:p>
         </w:tc>
@@ -1890,7 +1876,7 @@
               <w:pStyle w:val="Normal"/>
               <w:widowControl w:val="false"/>
               <w:spacing w:lineRule="exact" w:line="185" w:before="29" w:after="0"/>
-              <w:ind w:left="30" w:hanging="0"/>
+              <w:ind w:hanging="0" w:left="30"/>
               <w:jc w:val="left"/>
               <w:rPr/>
             </w:pPr>
@@ -1920,7 +1906,7 @@
               <w:pStyle w:val="Normal"/>
               <w:widowControl w:val="false"/>
               <w:spacing w:lineRule="exact" w:line="185" w:before="29" w:after="0"/>
-              <w:ind w:left="30" w:hanging="0"/>
+              <w:ind w:hanging="0" w:left="30"/>
               <w:jc w:val="left"/>
               <w:rPr/>
             </w:pPr>
@@ -1949,7 +1935,7 @@
               <w:pStyle w:val="Normal"/>
               <w:widowControl w:val="false"/>
               <w:spacing w:lineRule="exact" w:line="185" w:before="29" w:after="0"/>
-              <w:ind w:left="30" w:hanging="0"/>
+              <w:ind w:hanging="0" w:left="30"/>
               <w:jc w:val="left"/>
               <w:rPr/>
             </w:pPr>
@@ -1986,7 +1972,7 @@
               <w:pStyle w:val="Normal"/>
               <w:widowControl w:val="false"/>
               <w:spacing w:lineRule="exact" w:line="199" w:before="29" w:after="0"/>
-              <w:ind w:left="30" w:hanging="0"/>
+              <w:ind w:hanging="0" w:left="30"/>
               <w:jc w:val="left"/>
               <w:rPr/>
             </w:pPr>
@@ -2018,7 +2004,7 @@
               <w:pStyle w:val="Normal"/>
               <w:widowControl w:val="false"/>
               <w:spacing w:lineRule="exact" w:line="185" w:before="29" w:after="0"/>
-              <w:ind w:left="30" w:hanging="0"/>
+              <w:ind w:hanging="0" w:left="30"/>
               <w:jc w:val="left"/>
               <w:rPr/>
             </w:pPr>
@@ -2051,7 +2037,7 @@
               <w:pStyle w:val="Normal"/>
               <w:widowControl w:val="false"/>
               <w:spacing w:lineRule="exact" w:line="199" w:before="29" w:after="0"/>
-              <w:ind w:left="30" w:hanging="0"/>
+              <w:ind w:hanging="0" w:left="30"/>
               <w:jc w:val="left"/>
               <w:rPr/>
             </w:pPr>
@@ -2092,7 +2078,7 @@
               <w:pStyle w:val="Normal"/>
               <w:widowControl w:val="false"/>
               <w:spacing w:lineRule="exact" w:line="185" w:before="29" w:after="0"/>
-              <w:ind w:left="15" w:hanging="0"/>
+              <w:ind w:hanging="0" w:left="15"/>
               <w:jc w:val="left"/>
               <w:rPr/>
             </w:pPr>
@@ -2134,7 +2120,7 @@
               <w:pStyle w:val="Normal"/>
               <w:widowControl w:val="false"/>
               <w:spacing w:lineRule="exact" w:line="185" w:before="29" w:after="0"/>
-              <w:ind w:left="15" w:hanging="0"/>
+              <w:ind w:hanging="0" w:left="15"/>
               <w:jc w:val="left"/>
               <w:rPr/>
             </w:pPr>
@@ -2166,7 +2152,7 @@
               <w:pStyle w:val="Normal"/>
               <w:widowControl w:val="false"/>
               <w:spacing w:lineRule="exact" w:line="185" w:before="29" w:after="0"/>
-              <w:ind w:left="15" w:hanging="0"/>
+              <w:ind w:hanging="0" w:left="15"/>
               <w:jc w:val="left"/>
               <w:rPr/>
             </w:pPr>
@@ -2198,7 +2184,7 @@
               <w:pStyle w:val="Normal"/>
               <w:widowControl w:val="false"/>
               <w:spacing w:lineRule="exact" w:line="185" w:before="29" w:after="0"/>
-              <w:ind w:left="15" w:hanging="0"/>
+              <w:ind w:hanging="0" w:left="15"/>
               <w:jc w:val="left"/>
               <w:rPr/>
             </w:pPr>
@@ -2211,7 +2197,7 @@
               <w:pStyle w:val="Normal"/>
               <w:widowControl w:val="false"/>
               <w:spacing w:lineRule="exact" w:line="185" w:before="29" w:after="0"/>
-              <w:ind w:left="15" w:hanging="0"/>
+              <w:ind w:hanging="0" w:left="15"/>
               <w:jc w:val="left"/>
               <w:rPr/>
             </w:pPr>
@@ -2242,7 +2228,7 @@
               <w:pStyle w:val="Normal"/>
               <w:widowControl w:val="false"/>
               <w:spacing w:lineRule="exact" w:line="185" w:before="29" w:after="0"/>
-              <w:ind w:left="30" w:hanging="0"/>
+              <w:ind w:hanging="0" w:left="30"/>
               <w:jc w:val="left"/>
               <w:rPr/>
             </w:pPr>
@@ -2277,7 +2263,7 @@
               <w:pStyle w:val="Normal"/>
               <w:widowControl w:val="false"/>
               <w:spacing w:lineRule="exact" w:line="185" w:before="29" w:after="0"/>
-              <w:ind w:right="57" w:hanging="0"/>
+              <w:ind w:hanging="0" w:right="57"/>
               <w:jc w:val="left"/>
               <w:rPr/>
             </w:pPr>
@@ -2307,7 +2293,7 @@
               <w:pStyle w:val="Normal"/>
               <w:widowControl w:val="false"/>
               <w:spacing w:lineRule="exact" w:line="185" w:before="29" w:after="0"/>
-              <w:ind w:left="30" w:hanging="0"/>
+              <w:ind w:hanging="0" w:left="30"/>
               <w:jc w:val="left"/>
               <w:rPr>
                 <w:rFonts w:ascii="Arial" w:hAnsi="Arial" w:cs="Arial"/>
@@ -2326,7 +2312,7 @@
                 <w:szCs w:val="16"/>
                 <w:shd w:fill="auto" w:val="clear"/>
               </w:rPr>
-              <w:t>${consumable_uuid}</w:t>
+              <w:t>${consumable_id}</w:t>
             </w:r>
           </w:p>
         </w:tc>
@@ -2344,7 +2330,7 @@
               <w:pStyle w:val="Normal"/>
               <w:widowControl w:val="false"/>
               <w:spacing w:lineRule="exact" w:line="185" w:before="29" w:after="0"/>
-              <w:ind w:left="30" w:hanging="0"/>
+              <w:ind w:hanging="0" w:left="30"/>
               <w:jc w:val="left"/>
               <w:rPr/>
             </w:pPr>
@@ -2374,7 +2360,7 @@
               <w:pStyle w:val="Normal"/>
               <w:widowControl w:val="false"/>
               <w:spacing w:lineRule="exact" w:line="185" w:before="29" w:after="0"/>
-              <w:ind w:left="30" w:hanging="0"/>
+              <w:ind w:hanging="0" w:left="30"/>
               <w:jc w:val="left"/>
               <w:rPr/>
             </w:pPr>
@@ -2403,7 +2389,7 @@
               <w:pStyle w:val="Normal"/>
               <w:widowControl w:val="false"/>
               <w:spacing w:lineRule="exact" w:line="185" w:before="29" w:after="0"/>
-              <w:ind w:left="30" w:hanging="0"/>
+              <w:ind w:hanging="0" w:left="30"/>
               <w:jc w:val="left"/>
               <w:rPr/>
             </w:pPr>
@@ -2439,7 +2425,7 @@
               <w:pStyle w:val="Normal"/>
               <w:widowControl w:val="false"/>
               <w:spacing w:lineRule="exact" w:line="199" w:before="29" w:after="0"/>
-              <w:ind w:left="30" w:hanging="0"/>
+              <w:ind w:hanging="0" w:left="30"/>
               <w:jc w:val="left"/>
               <w:rPr/>
             </w:pPr>
@@ -2470,7 +2456,7 @@
               <w:pStyle w:val="Normal"/>
               <w:widowControl w:val="false"/>
               <w:spacing w:lineRule="exact" w:line="185" w:before="29" w:after="0"/>
-              <w:ind w:left="30" w:hanging="0"/>
+              <w:ind w:hanging="0" w:left="30"/>
               <w:jc w:val="left"/>
               <w:rPr/>
             </w:pPr>
@@ -2502,7 +2488,7 @@
               <w:pStyle w:val="Normal"/>
               <w:widowControl w:val="false"/>
               <w:spacing w:lineRule="exact" w:line="185" w:before="29" w:after="0"/>
-              <w:ind w:left="30" w:hanging="0"/>
+              <w:ind w:hanging="0" w:left="30"/>
               <w:rPr>
                 <w:rFonts w:ascii="Tahoma" w:hAnsi="Tahoma" w:cs="Tahoma"/>
                 <w:color w:val="auto"/>
@@ -2545,7 +2531,7 @@
               <w:pStyle w:val="Normal"/>
               <w:widowControl w:val="false"/>
               <w:spacing w:lineRule="exact" w:line="199" w:before="44" w:after="0"/>
-              <w:ind w:left="30" w:hanging="0"/>
+              <w:ind w:hanging="0" w:left="30"/>
               <w:rPr>
                 <w:color w:val="auto"/>
                 <w:highlight w:val="none"/>
@@ -2584,7 +2570,7 @@
               <w:pStyle w:val="Normal"/>
               <w:widowControl w:val="false"/>
               <w:spacing w:lineRule="exact" w:line="199" w:before="44" w:after="0"/>
-              <w:ind w:left="30" w:hanging="0"/>
+              <w:ind w:hanging="0" w:left="30"/>
               <w:rPr>
                 <w:color w:val="auto"/>
                 <w:highlight w:val="none"/>
@@ -2626,7 +2612,7 @@
               <w:pStyle w:val="Normal"/>
               <w:widowControl w:val="false"/>
               <w:spacing w:lineRule="exact" w:line="199" w:before="44" w:after="0"/>
-              <w:ind w:left="30" w:hanging="0"/>
+              <w:ind w:hanging="0" w:left="30"/>
               <w:rPr>
                 <w:color w:val="auto"/>
                 <w:highlight w:val="none"/>
@@ -2662,7 +2648,7 @@
               <w:pStyle w:val="Normal"/>
               <w:widowControl w:val="false"/>
               <w:spacing w:lineRule="exact" w:line="199" w:before="44" w:after="0"/>
-              <w:ind w:left="30" w:hanging="0"/>
+              <w:ind w:hanging="0" w:left="30"/>
               <w:jc w:val="right"/>
               <w:rPr>
                 <w:rFonts w:ascii="Arial" w:hAnsi="Arial" w:cs="Arial"/>
@@ -2705,7 +2691,7 @@
               <w:pStyle w:val="Normal"/>
               <w:widowControl w:val="false"/>
               <w:spacing w:lineRule="exact" w:line="199" w:before="29" w:after="0"/>
-              <w:ind w:left="15" w:hanging="0"/>
+              <w:ind w:hanging="0" w:left="15"/>
               <w:rPr>
                 <w:color w:val="auto"/>
                 <w:highlight w:val="none"/>
@@ -2745,7 +2731,7 @@
               <w:pStyle w:val="Normal"/>
               <w:widowControl w:val="false"/>
               <w:spacing w:lineRule="exact" w:line="242" w:before="72" w:after="0"/>
-              <w:ind w:left="15" w:hanging="0"/>
+              <w:ind w:hanging="0" w:left="15"/>
               <w:rPr>
                 <w:color w:val="auto"/>
                 <w:highlight w:val="none"/>
@@ -2773,7 +2759,7 @@
                 <w:bCs/>
                 <w:i/>
                 <w:iCs/>
-                <w:color w:val="000000" w:themeColor="text1"/>
+                <w:color w:themeColor="text1" w:val="000000"/>
                 <w:sz w:val="18"/>
                 <w:szCs w:val="18"/>
                 <w:shd w:fill="auto" w:val="clear"/>
@@ -2782,7 +2768,7 @@
             </w:r>
             <w:r>
               <w:rPr>
-                <w:color w:val="000000" w:themeColor="text1"/>
+                <w:color w:themeColor="text1" w:val="000000"/>
                 <w:shd w:fill="auto" w:val="clear"/>
               </w:rPr>
               <w:t xml:space="preserve"> </w:t>
@@ -2835,7 +2821,7 @@
               <w:pStyle w:val="Normal"/>
               <w:widowControl w:val="false"/>
               <w:spacing w:lineRule="exact" w:line="227" w:before="72" w:after="0"/>
-              <w:ind w:left="15" w:hanging="0"/>
+              <w:ind w:hanging="0" w:left="15"/>
               <w:rPr>
                 <w:color w:val="auto"/>
                 <w:highlight w:val="none"/>
@@ -2872,7 +2858,7 @@
               <w:pStyle w:val="Normal"/>
               <w:widowControl w:val="false"/>
               <w:spacing w:lineRule="exact" w:line="227" w:before="72" w:after="0"/>
-              <w:ind w:left="15" w:hanging="0"/>
+              <w:ind w:hanging="0" w:left="15"/>
               <w:rPr>
                 <w:color w:val="auto"/>
                 <w:highlight w:val="none"/>
@@ -2891,7 +2877,7 @@
               <w:pStyle w:val="Normal"/>
               <w:widowControl w:val="false"/>
               <w:spacing w:lineRule="exact" w:line="227" w:before="72" w:after="0"/>
-              <w:ind w:left="15" w:hanging="0"/>
+              <w:ind w:hanging="0" w:left="15"/>
               <w:rPr>
                 <w:color w:val="auto"/>
                 <w:highlight w:val="none"/>
@@ -2922,7 +2908,7 @@
               <w:pStyle w:val="Normal"/>
               <w:widowControl w:val="false"/>
               <w:spacing w:lineRule="exact" w:line="227" w:before="72" w:after="0"/>
-              <w:ind w:left="15" w:hanging="0"/>
+              <w:ind w:hanging="0" w:left="15"/>
               <w:rPr>
                 <w:color w:val="auto"/>
                 <w:highlight w:val="none"/>
@@ -2971,7 +2957,7 @@
               <w:pStyle w:val="Normal"/>
               <w:widowControl w:val="false"/>
               <w:spacing w:lineRule="exact" w:line="185" w:before="29" w:after="0"/>
-              <w:ind w:left="15" w:hanging="0"/>
+              <w:ind w:hanging="0" w:left="15"/>
               <w:rPr>
                 <w:color w:val="auto"/>
                 <w:highlight w:val="none"/>
@@ -3003,7 +2989,7 @@
               <w:pStyle w:val="Normal"/>
               <w:widowControl w:val="false"/>
               <w:spacing w:lineRule="exact" w:line="185" w:before="29" w:after="0"/>
-              <w:ind w:left="15" w:hanging="0"/>
+              <w:ind w:hanging="0" w:left="15"/>
               <w:rPr>
                 <w:color w:val="auto"/>
                 <w:highlight w:val="none"/>
@@ -3029,7 +3015,7 @@
               <w:pStyle w:val="Normal"/>
               <w:widowControl w:val="false"/>
               <w:spacing w:lineRule="exact" w:line="185" w:before="29" w:after="0"/>
-              <w:ind w:left="15" w:hanging="0"/>
+              <w:ind w:hanging="0" w:left="15"/>
               <w:rPr>
                 <w:color w:val="auto"/>
                 <w:highlight w:val="none"/>
@@ -3068,7 +3054,7 @@
               <w:pStyle w:val="Normal"/>
               <w:widowControl w:val="false"/>
               <w:spacing w:lineRule="exact" w:line="199" w:before="29" w:after="0"/>
-              <w:ind w:left="15" w:hanging="0"/>
+              <w:ind w:hanging="0" w:left="15"/>
               <w:rPr>
                 <w:color w:val="auto"/>
                 <w:highlight w:val="none"/>
@@ -3104,7 +3090,7 @@
               <w:pStyle w:val="Normal"/>
               <w:widowControl w:val="false"/>
               <w:spacing w:lineRule="exact" w:line="199" w:before="29" w:after="0"/>
-              <w:ind w:left="15" w:hanging="0"/>
+              <w:ind w:hanging="0" w:left="15"/>
               <w:rPr>
                 <w:color w:val="auto"/>
                 <w:highlight w:val="none"/>
@@ -3143,7 +3129,7 @@
               <w:pStyle w:val="Normal"/>
               <w:widowControl w:val="false"/>
               <w:spacing w:lineRule="exact" w:line="185" w:before="29" w:after="0"/>
-              <w:ind w:left="15" w:hanging="0"/>
+              <w:ind w:hanging="0" w:left="15"/>
               <w:rPr>
                 <w:color w:val="auto"/>
                 <w:highlight w:val="none"/>
@@ -3192,7 +3178,7 @@
               <w:pStyle w:val="Normal"/>
               <w:widowControl w:val="false"/>
               <w:spacing w:lineRule="exact" w:line="185" w:before="29" w:after="0"/>
-              <w:ind w:left="15" w:hanging="0"/>
+              <w:ind w:hanging="0" w:left="15"/>
               <w:jc w:val="center"/>
               <w:rPr>
                 <w:color w:val="auto"/>
@@ -3224,7 +3210,7 @@
               <w:pStyle w:val="Normal"/>
               <w:widowControl w:val="false"/>
               <w:spacing w:lineRule="exact" w:line="185" w:before="29" w:after="0"/>
-              <w:ind w:left="15" w:hanging="0"/>
+              <w:ind w:hanging="0" w:left="15"/>
               <w:rPr>
                 <w:color w:val="auto"/>
                 <w:highlight w:val="none"/>
@@ -3256,7 +3242,7 @@
               <w:pStyle w:val="Normal"/>
               <w:widowControl w:val="false"/>
               <w:spacing w:lineRule="exact" w:line="185" w:before="29" w:after="0"/>
-              <w:ind w:left="15" w:hanging="0"/>
+              <w:ind w:hanging="0" w:left="15"/>
               <w:rPr>
                 <w:rFonts w:ascii="Tahoma" w:hAnsi="Tahoma" w:cs="Tahoma"/>
                 <w:color w:val="auto"/>
@@ -3287,7 +3273,7 @@
               <w:pStyle w:val="Normal"/>
               <w:widowControl w:val="false"/>
               <w:spacing w:lineRule="exact" w:line="185" w:before="29" w:after="0"/>
-              <w:ind w:left="15" w:hanging="0"/>
+              <w:ind w:hanging="0" w:left="15"/>
               <w:jc w:val="center"/>
               <w:rPr>
                 <w:color w:val="auto"/>
@@ -3325,7 +3311,7 @@
               <w:pStyle w:val="Normal"/>
               <w:widowControl w:val="false"/>
               <w:spacing w:lineRule="exact" w:line="185" w:before="29" w:after="0"/>
-              <w:ind w:left="15" w:hanging="0"/>
+              <w:ind w:hanging="0" w:left="15"/>
               <w:rPr>
                 <w:color w:val="auto"/>
                 <w:highlight w:val="none"/>
@@ -3352,26 +3338,26 @@
               <w:pStyle w:val="Normal"/>
               <w:widowControl w:val="false"/>
               <w:spacing w:lineRule="exact" w:line="185" w:before="29" w:after="0"/>
-              <w:ind w:left="15" w:hanging="0"/>
-              <w:rPr>
-                <w:color w:val="auto"/>
-                <w:highlight w:val="none"/>
-                <w:shd w:fill="auto" w:val="clear"/>
-              </w:rPr>
-            </w:pPr>
-            <w:r>
-              <w:rPr>
-                <w:color w:val="000000"/>
-                <w:shd w:fill="auto" w:val="clear"/>
-              </w:rPr>
-            </w:r>
-          </w:p>
-          <w:p>
-            <w:pPr>
-              <w:pStyle w:val="Normal"/>
-              <w:widowControl w:val="false"/>
-              <w:spacing w:lineRule="exact" w:line="185" w:before="29" w:after="0"/>
-              <w:ind w:left="15" w:hanging="0"/>
+              <w:ind w:hanging="0" w:left="15"/>
+              <w:rPr>
+                <w:color w:val="auto"/>
+                <w:highlight w:val="none"/>
+                <w:shd w:fill="auto" w:val="clear"/>
+              </w:rPr>
+            </w:pPr>
+            <w:r>
+              <w:rPr>
+                <w:color w:val="000000"/>
+                <w:shd w:fill="auto" w:val="clear"/>
+              </w:rPr>
+            </w:r>
+          </w:p>
+          <w:p>
+            <w:pPr>
+              <w:pStyle w:val="Normal"/>
+              <w:widowControl w:val="false"/>
+              <w:spacing w:lineRule="exact" w:line="185" w:before="29" w:after="0"/>
+              <w:ind w:hanging="0" w:left="15"/>
               <w:rPr>
                 <w:color w:val="auto"/>
                 <w:highlight w:val="none"/>
@@ -3690,7 +3676,7 @@
     <w:qFormat/>
     <w:rPr/>
   </w:style>
-  <w:style w:type="character" w:styleId="InternetLink">
+  <w:style w:type="character" w:styleId="Hyperlink">
     <w:name w:val="Hyperlink"/>
     <w:basedOn w:val="DefaultParagraphFont"/>
     <w:rsid w:val="00b61c85"/>
@@ -3702,7 +3688,7 @@
   <w:style w:type="paragraph" w:styleId="Heading">
     <w:name w:val="Heading"/>
     <w:basedOn w:val="Normal"/>
-    <w:next w:val="TextBody"/>
+    <w:next w:val="BodyText"/>
     <w:qFormat/>
     <w:pPr>
       <w:keepNext w:val="true"/>
@@ -3714,7 +3700,7 @@
       <w:szCs w:val="28"/>
     </w:rPr>
   </w:style>
-  <w:style w:type="paragraph" w:styleId="TextBody">
+  <w:style w:type="paragraph" w:styleId="BodyText">
     <w:name w:val="Body Text"/>
     <w:basedOn w:val="Normal"/>
     <w:pPr>
@@ -3724,7 +3710,7 @@
   </w:style>
   <w:style w:type="paragraph" w:styleId="List">
     <w:name w:val="List"/>
-    <w:basedOn w:val="TextBody"/>
+    <w:basedOn w:val="BodyText"/>
     <w:pPr/>
     <w:rPr>
       <w:rFonts w:cs="Lohit Devanagari"/>
@@ -3757,6 +3743,29 @@
       <w:rFonts w:cs="Lohit Devanagari"/>
     </w:rPr>
   </w:style>
+  <w:style w:type="paragraph" w:styleId="TableContents">
+    <w:name w:val="Table Contents"/>
+    <w:basedOn w:val="Normal"/>
+    <w:qFormat/>
+    <w:pPr>
+      <w:widowControl w:val="false"/>
+      <w:suppressLineNumbers/>
+    </w:pPr>
+    <w:rPr/>
+  </w:style>
+  <w:style w:type="paragraph" w:styleId="TableHeading">
+    <w:name w:val="Table Heading"/>
+    <w:basedOn w:val="TableContents"/>
+    <w:qFormat/>
+    <w:pPr>
+      <w:suppressLineNumbers/>
+      <w:jc w:val="center"/>
+    </w:pPr>
+    <w:rPr>
+      <w:b/>
+      <w:bCs/>
+    </w:rPr>
+  </w:style>
   <w:style w:type="numbering" w:styleId="NoList" w:default="1">
     <w:name w:val="No List"/>
     <w:semiHidden/>
@@ -3778,161 +3787,97 @@
 </file>
 
 <file path=word/theme/theme1.xml><?xml version="1.0" encoding="utf-8"?>
-<a:theme xmlns:a="http://schemas.openxmlformats.org/drawingml/2006/main" name="Тема Office">
+<a:theme xmlns:a="http://schemas.openxmlformats.org/drawingml/2006/main" xmlns:r="http://schemas.openxmlformats.org/officeDocument/2006/relationships" name="Тема Office">
   <a:themeElements>
     <a:clrScheme name="Стандартная">
       <a:dk1>
-        <a:sysClr val="windowText" lastClr="000000"/>
+        <a:srgbClr val="000000"/>
       </a:dk1>
       <a:lt1>
-        <a:sysClr val="window" lastClr="FFFFFF"/>
+        <a:srgbClr val="ffffff"/>
       </a:lt1>
       <a:dk2>
-        <a:srgbClr val="44546A"/>
+        <a:srgbClr val="44546a"/>
       </a:dk2>
       <a:lt2>
-        <a:srgbClr val="E7E6E6"/>
+        <a:srgbClr val="e7e6e6"/>
       </a:lt2>
       <a:accent1>
-        <a:srgbClr val="5B9BD5"/>
+        <a:srgbClr val="5b9bd5"/>
       </a:accent1>
       <a:accent2>
-        <a:srgbClr val="ED7D31"/>
+        <a:srgbClr val="ed7d31"/>
       </a:accent2>
       <a:accent3>
-        <a:srgbClr val="A5A5A5"/>
+        <a:srgbClr val="a5a5a5"/>
       </a:accent3>
       <a:accent4>
-        <a:srgbClr val="FFC000"/>
+        <a:srgbClr val="ffc000"/>
       </a:accent4>
       <a:accent5>
-        <a:srgbClr val="4472C4"/>
+        <a:srgbClr val="4472c4"/>
       </a:accent5>
       <a:accent6>
-        <a:srgbClr val="70AD47"/>
+        <a:srgbClr val="70ad47"/>
       </a:accent6>
       <a:hlink>
-        <a:srgbClr val="0563C1"/>
+        <a:srgbClr val="0563c1"/>
       </a:hlink>
       <a:folHlink>
-        <a:srgbClr val="954F72"/>
+        <a:srgbClr val="954f72"/>
       </a:folHlink>
     </a:clrScheme>
     <a:fontScheme name="Стандартная">
       <a:majorFont>
-        <a:latin typeface="Calibri Light" panose="020F0302020204030204"/>
+        <a:latin typeface="Calibri Light" panose="020F0302020204030204" pitchFamily="0" charset="1"/>
         <a:ea typeface=""/>
         <a:cs typeface=""/>
-        <a:font script="Jpan" typeface="ＭＳ ゴシック"/>
-        <a:font script="Hang" typeface="맑은 고딕"/>
-        <a:font script="Hans" typeface="宋体"/>
-        <a:font script="Hant" typeface="新細明體"/>
-        <a:font script="Arab" typeface="Times New Roman"/>
-        <a:font script="Hebr" typeface="Times New Roman"/>
-        <a:font script="Thai" typeface="Angsana New"/>
-        <a:font script="Ethi" typeface="Nyala"/>
-        <a:font script="Beng" typeface="Vrinda"/>
-        <a:font script="Gujr" typeface="Shruti"/>
-        <a:font script="Khmr" typeface="MoolBoran"/>
-        <a:font script="Knda" typeface="Tunga"/>
-        <a:font script="Guru" typeface="Raavi"/>
-        <a:font script="Cans" typeface="Euphemia"/>
-        <a:font script="Cher" typeface="Plantagenet Cherokee"/>
-        <a:font script="Yiii" typeface="Microsoft Yi Baiti"/>
-        <a:font script="Tibt" typeface="Microsoft Himalaya"/>
-        <a:font script="Thaa" typeface="MV Boli"/>
-        <a:font script="Deva" typeface="Mangal"/>
-        <a:font script="Telu" typeface="Gautami"/>
-        <a:font script="Taml" typeface="Latha"/>
-        <a:font script="Syrc" typeface="Estrangelo Edessa"/>
-        <a:font script="Orya" typeface="Kalinga"/>
-        <a:font script="Mlym" typeface="Kartika"/>
-        <a:font script="Laoo" typeface="DokChampa"/>
-        <a:font script="Sinh" typeface="Iskoola Pota"/>
-        <a:font script="Mong" typeface="Mongolian Baiti"/>
-        <a:font script="Viet" typeface="Times New Roman"/>
-        <a:font script="Uigh" typeface="Microsoft Uighur"/>
-        <a:font script="Geor" typeface="Sylfaen"/>
       </a:majorFont>
       <a:minorFont>
-        <a:latin typeface="Calibri" panose="020F0502020204030204"/>
+        <a:latin typeface="Calibri" panose="020F0502020204030204" pitchFamily="0" charset="1"/>
         <a:ea typeface=""/>
         <a:cs typeface=""/>
-        <a:font script="Jpan" typeface="ＭＳ 明朝"/>
-        <a:font script="Hang" typeface="맑은 고딕"/>
-        <a:font script="Hans" typeface="宋体"/>
-        <a:font script="Hant" typeface="新細明體"/>
-        <a:font script="Arab" typeface="Arial"/>
-        <a:font script="Hebr" typeface="Arial"/>
-        <a:font script="Thai" typeface="Cordia New"/>
-        <a:font script="Ethi" typeface="Nyala"/>
-        <a:font script="Beng" typeface="Vrinda"/>
-        <a:font script="Gujr" typeface="Shruti"/>
-        <a:font script="Khmr" typeface="DaunPenh"/>
-        <a:font script="Knda" typeface="Tunga"/>
-        <a:font script="Guru" typeface="Raavi"/>
-        <a:font script="Cans" typeface="Euphemia"/>
-        <a:font script="Cher" typeface="Plantagenet Cherokee"/>
-        <a:font script="Yiii" typeface="Microsoft Yi Baiti"/>
-        <a:font script="Tibt" typeface="Microsoft Himalaya"/>
-        <a:font script="Thaa" typeface="MV Boli"/>
-        <a:font script="Deva" typeface="Mangal"/>
-        <a:font script="Telu" typeface="Gautami"/>
-        <a:font script="Taml" typeface="Latha"/>
-        <a:font script="Syrc" typeface="Estrangelo Edessa"/>
-        <a:font script="Orya" typeface="Kalinga"/>
-        <a:font script="Mlym" typeface="Kartika"/>
-        <a:font script="Laoo" typeface="DokChampa"/>
-        <a:font script="Sinh" typeface="Iskoola Pota"/>
-        <a:font script="Mong" typeface="Mongolian Baiti"/>
-        <a:font script="Viet" typeface="Arial"/>
-        <a:font script="Uigh" typeface="Microsoft Uighur"/>
-        <a:font script="Geor" typeface="Sylfaen"/>
       </a:minorFont>
     </a:fontScheme>
-    <a:fmtScheme name="Стандартная">
+    <a:fmtScheme>
       <a:fillStyleLst>
         <a:solidFill>
           <a:schemeClr val="phClr"/>
         </a:solidFill>
-        <a:gradFill rotWithShape="1">
+        <a:gradFill>
           <a:gsLst>
             <a:gs pos="0">
               <a:schemeClr val="phClr">
                 <a:lumMod val="110000"/>
-                <a:satMod val="105000"/>
                 <a:tint val="67000"/>
               </a:schemeClr>
             </a:gs>
             <a:gs pos="50000">
               <a:schemeClr val="phClr">
                 <a:lumMod val="105000"/>
-                <a:satMod val="103000"/>
                 <a:tint val="73000"/>
               </a:schemeClr>
             </a:gs>
             <a:gs pos="100000">
               <a:schemeClr val="phClr">
                 <a:lumMod val="105000"/>
-                <a:satMod val="109000"/>
                 <a:tint val="81000"/>
               </a:schemeClr>
             </a:gs>
           </a:gsLst>
           <a:lin ang="5400000" scaled="0"/>
+          <a:tileRect l="0" t="0" r="0" b="0"/>
         </a:gradFill>
-        <a:gradFill rotWithShape="1">
+        <a:gradFill>
           <a:gsLst>
             <a:gs pos="0">
               <a:schemeClr val="phClr">
-                <a:satMod val="103000"/>
                 <a:lumMod val="102000"/>
                 <a:tint val="94000"/>
               </a:schemeClr>
             </a:gs>
             <a:gs pos="50000">
               <a:schemeClr val="phClr">
-                <a:satMod val="110000"/>
                 <a:lumMod val="100000"/>
                 <a:shade val="100000"/>
               </a:schemeClr>
@@ -3940,33 +3885,24 @@
             <a:gs pos="100000">
               <a:schemeClr val="phClr">
                 <a:lumMod val="99000"/>
-                <a:satMod val="120000"/>
                 <a:shade val="78000"/>
               </a:schemeClr>
             </a:gs>
           </a:gsLst>
           <a:lin ang="5400000" scaled="0"/>
+          <a:tileRect l="0" t="0" r="0" b="0"/>
         </a:gradFill>
       </a:fillStyleLst>
       <a:lnStyleLst>
         <a:ln w="6350" cap="flat" cmpd="sng" algn="ctr">
-          <a:solidFill>
-            <a:schemeClr val="phClr"/>
-          </a:solidFill>
           <a:prstDash val="solid"/>
           <a:miter lim="800000"/>
         </a:ln>
         <a:ln w="12700" cap="flat" cmpd="sng" algn="ctr">
-          <a:solidFill>
-            <a:schemeClr val="phClr"/>
-          </a:solidFill>
           <a:prstDash val="solid"/>
           <a:miter lim="800000"/>
         </a:ln>
         <a:ln w="19050" cap="flat" cmpd="sng" algn="ctr">
-          <a:solidFill>
-            <a:schemeClr val="phClr"/>
-          </a:solidFill>
           <a:prstDash val="solid"/>
           <a:miter lim="800000"/>
         </a:ln>
@@ -3979,13 +3915,7 @@
           <a:effectLst/>
         </a:effectStyle>
         <a:effectStyle>
-          <a:effectLst>
-            <a:outerShdw blurRad="57150" dist="19050" dir="5400000" algn="ctr" rotWithShape="0">
-              <a:srgbClr val="000000">
-                <a:alpha val="63000"/>
-              </a:srgbClr>
-            </a:outerShdw>
-          </a:effectLst>
+          <a:effectLst/>
         </a:effectStyle>
       </a:effectStyleLst>
       <a:bgFillStyleLst>
@@ -3995,15 +3925,13 @@
         <a:solidFill>
           <a:schemeClr val="phClr">
             <a:tint val="95000"/>
-            <a:satMod val="170000"/>
           </a:schemeClr>
         </a:solidFill>
-        <a:gradFill rotWithShape="1">
+        <a:gradFill>
           <a:gsLst>
             <a:gs pos="0">
               <a:schemeClr val="phClr">
                 <a:tint val="93000"/>
-                <a:satMod val="150000"/>
                 <a:shade val="98000"/>
                 <a:lumMod val="102000"/>
               </a:schemeClr>
@@ -4011,7 +3939,6 @@
             <a:gs pos="50000">
               <a:schemeClr val="phClr">
                 <a:tint val="98000"/>
-                <a:satMod val="130000"/>
                 <a:shade val="90000"/>
                 <a:lumMod val="103000"/>
               </a:schemeClr>
@@ -4019,21 +3946,14 @@
             <a:gs pos="100000">
               <a:schemeClr val="phClr">
                 <a:shade val="63000"/>
-                <a:satMod val="120000"/>
               </a:schemeClr>
             </a:gs>
           </a:gsLst>
           <a:lin ang="5400000" scaled="0"/>
+          <a:tileRect l="0" t="0" r="0" b="0"/>
         </a:gradFill>
       </a:bgFillStyleLst>
     </a:fmtScheme>
   </a:themeElements>
-  <a:objectDefaults/>
-  <a:extraClrSchemeLst/>
-  <a:extLst>
-    <a:ext uri="{05A4C25C-085E-4340-85A3-A5531E510DB2}">
-      <thm15:themeFamily xmlns:thm15="http://schemas.microsoft.com/office/thememl/2012/main" name="Office Theme" id="{62F939B6-93AF-4DB8-9C6B-D6C7DFDC589F}" vid="{4A3C46E8-61CC-4603-A589-7422A47A8E4A}"/>
-    </a:ext>
-  </a:extLst>
 </a:theme>
 </file>
</xml_diff>